<commit_message>
Data links file - see red datasets to be used
</commit_message>
<xml_diff>
--- a/Evidence repository/Data analysis/Data Links.docx
+++ b/Evidence repository/Data analysis/Data Links.docx
@@ -9,8 +9,6 @@
           <w:lang w:val="en-AU"/>
         </w:rPr>
       </w:pPr>
-      <w:bookmarkStart w:id="0" w:name="_GoBack"/>
-      <w:bookmarkEnd w:id="0"/>
       <w:r>
         <w:rPr>
           <w:lang w:val="en-AU"/>
@@ -285,6 +283,9 @@
       <w:r>
         <w:t xml:space="preserve"> If you are looking for a way to show where people live (alongside the regions your data maps to), consider using the Australian Population Grid, 2011, our finest level of detail on where Australians live and work.</w:t>
       </w:r>
+      <w:r>
+        <w:t xml:space="preserve"> - NOW DEPRECATED</w:t>
+      </w:r>
     </w:p>
     <w:p>
       <w:pPr>
@@ -395,7 +396,7 @@
         <w:r>
           <w:rPr>
             <w:rStyle w:val="Hyperlink"/>
-            <w:highlight w:val="yellow"/>
+            <w:highlight w:val="red"/>
           </w:rPr>
           <w:t>TableBuilder</w:t>
         </w:r>
@@ -679,6 +680,8 @@
           <w:lang w:val="en-AU"/>
         </w:rPr>
       </w:pPr>
+      <w:bookmarkStart w:id="0" w:name="_GoBack"/>
+      <w:bookmarkEnd w:id="0"/>
     </w:p>
     <w:p>
       <w:pPr>
@@ -709,9 +712,16 @@
       </w:pPr>
       <w:r>
         <w:rPr>
-          <w:lang w:val="en-AU"/>
-        </w:rPr>
-        <w:t xml:space="preserve">Migrant data matrices </w:t>
+          <w:highlight w:val="red"/>
+          <w:lang w:val="en-AU"/>
+        </w:rPr>
+        <w:t>Migrant data matrices</w:t>
+      </w:r>
+      <w:r>
+        <w:rPr>
+          <w:lang w:val="en-AU"/>
+        </w:rPr>
+        <w:t xml:space="preserve"> </w:t>
       </w:r>
       <w:hyperlink r:id="rId31" w:history="1">
         <w:r>
@@ -732,6 +742,7 @@
       </w:pPr>
       <w:r>
         <w:rPr>
+          <w:highlight w:val="red"/>
           <w:lang w:val="en-AU"/>
         </w:rPr>
         <w:t>Characteristics of recent migrants</w:t>
@@ -1216,6 +1227,7 @@
         <w:r>
           <w:rPr>
             <w:rStyle w:val="Hyperlink"/>
+            <w:highlight w:val="red"/>
           </w:rPr>
           <w:t>http://www.abs.gov.au/ausstats/abs@.nsf/0/0AAC8BFAE9DD3241CA2568A90013942A?Opendocument</w:t>
         </w:r>
@@ -1273,6 +1285,7 @@
         <w:r>
           <w:rPr>
             <w:rStyle w:val="Hyperlink"/>
+            <w:highlight w:val="red"/>
             <w:lang w:val="en-AU"/>
           </w:rPr>
           <w:t>http://www.abs.gov.au/ausstats/abs@.nsf/0/9A0A001370DA0097CA25771300183AC8?Opendocument</w:t>
@@ -1303,6 +1316,7 @@
         <w:r>
           <w:rPr>
             <w:rStyle w:val="Hyperlink"/>
+            <w:highlight w:val="red"/>
           </w:rPr>
           <w:t>http://www.abs.gov.au/ausstats/abs@.nsf/0/E6A9286119FA0A85CA25699000255C89?Opendocument</w:t>
         </w:r>
@@ -1567,6 +1581,7 @@
           <w:rPr>
             <w:rStyle w:val="Hyperlink"/>
             <w:rFonts w:ascii="Calibri" w:hAnsi="Calibri" w:cs="Calibri"/>
+            <w:highlight w:val="red"/>
           </w:rPr>
           <w:t>http://www.abs.gov.au/ausstats/abs@.nsf/Lookup/by%20Subject/4130.0~2013-14~Main%20Features~Housing%20Occupancy%20and%20Utilisation~4</w:t>
         </w:r>
@@ -2437,31 +2452,188 @@
       <w:pPr>
         <w:pStyle w:val="Heading3"/>
         <w:rPr>
+          <w:highlight w:val="red"/>
+          <w:lang w:val="en-AU"/>
+        </w:rPr>
+      </w:pPr>
+      <w:r>
+        <w:rPr>
+          <w:highlight w:val="red"/>
+          <w:lang w:val="en-AU"/>
+        </w:rPr>
+        <w:t>Map making</w:t>
+      </w:r>
+    </w:p>
+    <w:p>
+      <w:pPr>
+        <w:rPr>
           <w:highlight w:val="yellow"/>
-          <w:lang w:val="en-AU"/>
-        </w:rPr>
-      </w:pPr>
-      <w:r>
+        </w:rPr>
+      </w:pPr>
+      <w:hyperlink r:id="rId65" w:history="1">
+        <w:r>
+          <w:rPr>
+            <w:rStyle w:val="Hyperlink"/>
+            <w:highlight w:val="yellow"/>
+          </w:rPr>
+          <w:t>South Australian Street Map Web Service</w:t>
+        </w:r>
+      </w:hyperlink>
+    </w:p>
+    <w:p>
+      <w:pPr>
         <w:rPr>
           <w:highlight w:val="yellow"/>
-          <w:lang w:val="en-AU"/>
-        </w:rPr>
-        <w:t>Map making</w:t>
-      </w:r>
-    </w:p>
-    <w:p>
-      <w:pPr>
+        </w:rPr>
+      </w:pPr>
+      <w:proofErr w:type="spellStart"/>
+      <w:r>
         <w:rPr>
           <w:highlight w:val="yellow"/>
         </w:rPr>
-      </w:pPr>
-      <w:hyperlink r:id="rId65" w:history="1">
+        <w:t>GovHack</w:t>
+      </w:r>
+      <w:proofErr w:type="spellEnd"/>
+      <w:r>
+        <w:rPr>
+          <w:highlight w:val="yellow"/>
+        </w:rPr>
+        <w:t xml:space="preserve"> 2017 Web service pilot - </w:t>
+      </w:r>
+      <w:proofErr w:type="spellStart"/>
+      <w:r>
+        <w:rPr>
+          <w:highlight w:val="yellow"/>
+        </w:rPr>
+        <w:t>StreetMap</w:t>
+      </w:r>
+      <w:proofErr w:type="spellEnd"/>
+      <w:r>
+        <w:rPr>
+          <w:highlight w:val="yellow"/>
+        </w:rPr>
+        <w:t xml:space="preserve"> </w:t>
+      </w:r>
+      <w:proofErr w:type="gramStart"/>
+      <w:r>
+        <w:rPr>
+          <w:highlight w:val="yellow"/>
+        </w:rPr>
+        <w:t>A</w:t>
+      </w:r>
+      <w:proofErr w:type="gramEnd"/>
+      <w:r>
+        <w:rPr>
+          <w:highlight w:val="yellow"/>
+        </w:rPr>
+        <w:t xml:space="preserve"> South Australian Street </w:t>
+      </w:r>
+      <w:proofErr w:type="spellStart"/>
+      <w:r>
+        <w:rPr>
+          <w:highlight w:val="yellow"/>
+        </w:rPr>
+        <w:t>Basemap</w:t>
+      </w:r>
+      <w:proofErr w:type="spellEnd"/>
+      <w:r>
+        <w:rPr>
+          <w:highlight w:val="yellow"/>
+        </w:rPr>
+        <w:t xml:space="preserve"> Service provides an underlying map with authoritative street locations and names. You can overlay other data on the street map in applications or analytics. The service provides the requested images and not the underlying data. A user can also use the </w:t>
+      </w:r>
+      <w:proofErr w:type="spellStart"/>
+      <w:r>
+        <w:rPr>
+          <w:highlight w:val="yellow"/>
+        </w:rPr>
+        <w:t>basemap</w:t>
+      </w:r>
+      <w:proofErr w:type="spellEnd"/>
+      <w:r>
+        <w:rPr>
+          <w:highlight w:val="yellow"/>
+        </w:rPr>
+        <w:t xml:space="preserve"> to coordinate a point location which can then be used to retrieve information via a location intersection service.</w:t>
+      </w:r>
+      <w:r>
+        <w:rPr>
+          <w:highlight w:val="yellow"/>
+        </w:rPr>
+        <w:t xml:space="preserve"> </w:t>
+      </w:r>
+      <w:hyperlink r:id="rId66" w:history="1">
         <w:r>
           <w:rPr>
             <w:rStyle w:val="Hyperlink"/>
             <w:highlight w:val="yellow"/>
           </w:rPr>
-          <w:t>South Australian Street Map Web Service</w:t>
+          <w:t>https://data.sa.gov.au/data/dataset/street-map</w:t>
+        </w:r>
+      </w:hyperlink>
+    </w:p>
+    <w:p>
+      <w:pPr>
+        <w:rPr>
+          <w:highlight w:val="red"/>
+        </w:rPr>
+      </w:pPr>
+      <w:hyperlink r:id="rId67" w:history="1">
+        <w:r>
+          <w:rPr>
+            <w:rStyle w:val="Hyperlink"/>
+            <w:highlight w:val="red"/>
+          </w:rPr>
+          <w:t xml:space="preserve">National address location Web Service (pilot </w:t>
+        </w:r>
+        <w:proofErr w:type="spellStart"/>
+        <w:r>
+          <w:rPr>
+            <w:rStyle w:val="Hyperlink"/>
+            <w:highlight w:val="red"/>
+          </w:rPr>
+          <w:t>GovHack</w:t>
+        </w:r>
+        <w:proofErr w:type="spellEnd"/>
+        <w:r>
+          <w:rPr>
+            <w:rStyle w:val="Hyperlink"/>
+            <w:highlight w:val="red"/>
+          </w:rPr>
+          <w:t xml:space="preserve"> 2017)</w:t>
+        </w:r>
+      </w:hyperlink>
+    </w:p>
+    <w:p>
+      <w:pPr>
+        <w:rPr>
+          <w:highlight w:val="red"/>
+          <w:lang w:val="en-AU"/>
+        </w:rPr>
+      </w:pPr>
+      <w:hyperlink r:id="rId68" w:history="1">
+        <w:r>
+          <w:rPr>
+            <w:rStyle w:val="Hyperlink"/>
+            <w:highlight w:val="red"/>
+          </w:rPr>
+          <w:t xml:space="preserve">National ABS Census Boundaries Web Service (Pilot </w:t>
+        </w:r>
+        <w:proofErr w:type="spellStart"/>
+        <w:r>
+          <w:rPr>
+            <w:rStyle w:val="Hyperlink"/>
+            <w:highlight w:val="red"/>
+          </w:rPr>
+          <w:t>GovHack</w:t>
+        </w:r>
+        <w:proofErr w:type="spellEnd"/>
+        <w:r>
+          <w:rPr>
+            <w:rStyle w:val="Hyperlink"/>
+            <w:highlight w:val="red"/>
+          </w:rPr>
+          <w:t xml:space="preserve"> 2017)</w:t>
         </w:r>
       </w:hyperlink>
     </w:p>
@@ -2469,180 +2641,29 @@
       <w:pPr>
         <w:rPr>
           <w:highlight w:val="yellow"/>
-        </w:rPr>
-      </w:pPr>
-      <w:proofErr w:type="spellStart"/>
+          <w:lang w:val="en-AU"/>
+        </w:rPr>
+      </w:pPr>
+      <w:hyperlink r:id="rId69" w:history="1">
+        <w:r>
+          <w:rPr>
+            <w:rStyle w:val="Hyperlink"/>
+            <w:highlight w:val="red"/>
+          </w:rPr>
+          <w:t>HERE APIs &amp; SDKs for maps, location, navigation</w:t>
+        </w:r>
+      </w:hyperlink>
+      <w:r>
+        <w:rPr>
+          <w:highlight w:val="red"/>
+        </w:rPr>
+        <w:t xml:space="preserve"> </w:t>
+      </w:r>
       <w:r>
         <w:rPr>
           <w:highlight w:val="yellow"/>
         </w:rPr>
-        <w:t>GovHack</w:t>
-      </w:r>
-      <w:proofErr w:type="spellEnd"/>
-      <w:r>
-        <w:rPr>
-          <w:highlight w:val="yellow"/>
-        </w:rPr>
-        <w:t xml:space="preserve"> 2017 Web service pilot - </w:t>
-      </w:r>
-      <w:proofErr w:type="spellStart"/>
-      <w:r>
-        <w:rPr>
-          <w:highlight w:val="yellow"/>
-        </w:rPr>
-        <w:t>StreetMap</w:t>
-      </w:r>
-      <w:proofErr w:type="spellEnd"/>
-      <w:r>
-        <w:rPr>
-          <w:highlight w:val="yellow"/>
-        </w:rPr>
-        <w:t xml:space="preserve"> </w:t>
-      </w:r>
-      <w:proofErr w:type="gramStart"/>
-      <w:r>
-        <w:rPr>
-          <w:highlight w:val="yellow"/>
-        </w:rPr>
-        <w:t>A</w:t>
-      </w:r>
-      <w:proofErr w:type="gramEnd"/>
-      <w:r>
-        <w:rPr>
-          <w:highlight w:val="yellow"/>
-        </w:rPr>
-        <w:t xml:space="preserve"> South Australian Street </w:t>
-      </w:r>
-      <w:proofErr w:type="spellStart"/>
-      <w:r>
-        <w:rPr>
-          <w:highlight w:val="yellow"/>
-        </w:rPr>
-        <w:t>Basemap</w:t>
-      </w:r>
-      <w:proofErr w:type="spellEnd"/>
-      <w:r>
-        <w:rPr>
-          <w:highlight w:val="yellow"/>
-        </w:rPr>
-        <w:t xml:space="preserve"> Service provides an underlying map with authoritative street locations and names. You can overlay other data on the street map in applications or analytics. The service provides the requested images and not the underlying data. A user can also use the </w:t>
-      </w:r>
-      <w:proofErr w:type="spellStart"/>
-      <w:r>
-        <w:rPr>
-          <w:highlight w:val="yellow"/>
-        </w:rPr>
-        <w:t>basemap</w:t>
-      </w:r>
-      <w:proofErr w:type="spellEnd"/>
-      <w:r>
-        <w:rPr>
-          <w:highlight w:val="yellow"/>
-        </w:rPr>
-        <w:t xml:space="preserve"> to coordinate a point location which can then be used to retrieve information via a location intersection service.</w:t>
-      </w:r>
-      <w:r>
-        <w:rPr>
-          <w:highlight w:val="yellow"/>
-        </w:rPr>
-        <w:t xml:space="preserve"> </w:t>
-      </w:r>
-      <w:hyperlink r:id="rId66" w:history="1">
-        <w:r>
-          <w:rPr>
-            <w:rStyle w:val="Hyperlink"/>
-            <w:highlight w:val="yellow"/>
-          </w:rPr>
-          <w:t>https://data.sa.gov.au/data/dataset/street-map</w:t>
-        </w:r>
-      </w:hyperlink>
-    </w:p>
-    <w:p>
-      <w:pPr>
-        <w:rPr>
-          <w:highlight w:val="yellow"/>
-        </w:rPr>
-      </w:pPr>
-      <w:hyperlink r:id="rId67" w:history="1">
-        <w:r>
-          <w:rPr>
-            <w:rStyle w:val="Hyperlink"/>
-            <w:highlight w:val="yellow"/>
-          </w:rPr>
-          <w:t xml:space="preserve">National address location Web Service (pilot </w:t>
-        </w:r>
-        <w:proofErr w:type="spellStart"/>
-        <w:r>
-          <w:rPr>
-            <w:rStyle w:val="Hyperlink"/>
-            <w:highlight w:val="yellow"/>
-          </w:rPr>
-          <w:t>GovHack</w:t>
-        </w:r>
-        <w:proofErr w:type="spellEnd"/>
-        <w:r>
-          <w:rPr>
-            <w:rStyle w:val="Hyperlink"/>
-            <w:highlight w:val="yellow"/>
-          </w:rPr>
-          <w:t xml:space="preserve"> 2017)</w:t>
-        </w:r>
-      </w:hyperlink>
-    </w:p>
-    <w:p>
-      <w:pPr>
-        <w:rPr>
-          <w:highlight w:val="yellow"/>
-          <w:lang w:val="en-AU"/>
-        </w:rPr>
-      </w:pPr>
-      <w:hyperlink r:id="rId68" w:history="1">
-        <w:r>
-          <w:rPr>
-            <w:rStyle w:val="Hyperlink"/>
-            <w:highlight w:val="yellow"/>
-          </w:rPr>
-          <w:t xml:space="preserve">National ABS Census Boundaries Web Service (Pilot </w:t>
-        </w:r>
-        <w:proofErr w:type="spellStart"/>
-        <w:r>
-          <w:rPr>
-            <w:rStyle w:val="Hyperlink"/>
-            <w:highlight w:val="yellow"/>
-          </w:rPr>
-          <w:t>GovHack</w:t>
-        </w:r>
-        <w:proofErr w:type="spellEnd"/>
-        <w:r>
-          <w:rPr>
-            <w:rStyle w:val="Hyperlink"/>
-            <w:highlight w:val="yellow"/>
-          </w:rPr>
-          <w:t xml:space="preserve"> 2017)</w:t>
-        </w:r>
-      </w:hyperlink>
-    </w:p>
-    <w:p>
-      <w:pPr>
-        <w:rPr>
-          <w:highlight w:val="yellow"/>
-          <w:lang w:val="en-AU"/>
-        </w:rPr>
-      </w:pPr>
-      <w:hyperlink r:id="rId69" w:history="1">
-        <w:r>
-          <w:rPr>
-            <w:rStyle w:val="Hyperlink"/>
-            <w:highlight w:val="yellow"/>
-          </w:rPr>
-          <w:t>HERE APIs &amp; SDKs for maps, location, navigation</w:t>
-        </w:r>
-      </w:hyperlink>
-      <w:r>
-        <w:rPr>
-          <w:highlight w:val="yellow"/>
-        </w:rPr>
-        <w:t xml:space="preserve"> APIs for geocoder, map tiles, routing, places, traffic, </w:t>
+        <w:t xml:space="preserve">APIs for geocoder, map tiles, routing, places, traffic, </w:t>
       </w:r>
       <w:proofErr w:type="gramStart"/>
       <w:r>

</xml_diff>